<commit_message>
Requisitos XP - 1
</commit_message>
<xml_diff>
--- a/Pousada/XP/Pousada usando XP.docx
+++ b/Pousada/XP/Pousada usando XP.docx
@@ -3,38 +3,98 @@
 <w:document xmlns:wpc="http://schemas.microsoft.com/office/word/2010/wordprocessingCanvas" xmlns:mc="http://schemas.openxmlformats.org/markup-compatibility/2006" xmlns:o="urn:schemas-microsoft-com:office:office" xmlns:r="http://schemas.openxmlformats.org/officeDocument/2006/relationships" xmlns:m="http://schemas.openxmlformats.org/officeDocument/2006/math" xmlns:v="urn:schemas-microsoft-com:vml" xmlns:wp14="http://schemas.microsoft.com/office/word/2010/wordprocessingDrawing" xmlns:wp="http://schemas.openxmlformats.org/drawingml/2006/wordprocessingDrawing" xmlns:w10="urn:schemas-microsoft-com:office:word" xmlns:w="http://schemas.openxmlformats.org/wordprocessingml/2006/main" xmlns:w14="http://schemas.microsoft.com/office/word/2010/wordml" xmlns:wpg="http://schemas.microsoft.com/office/word/2010/wordprocessingGroup" xmlns:wpi="http://schemas.microsoft.com/office/word/2010/wordprocessingInk" xmlns:wne="http://schemas.microsoft.com/office/word/2006/wordml" xmlns:wps="http://schemas.microsoft.com/office/word/2010/wordprocessingShape" mc:Ignorable="w14 wp14">
   <w:body>
     <w:p>
-      <w:r>
-        <w:t xml:space="preserve">Pindorama usando </w:t>
+      <w:proofErr w:type="gramStart"/>
+      <w:r>
+        <w:t>Sistema Pousada</w:t>
+      </w:r>
+      <w:proofErr w:type="gramEnd"/>
+      <w:r>
+        <w:t xml:space="preserve"> - </w:t>
+      </w:r>
+      <w:r>
+        <w:t>Visão</w:t>
+      </w:r>
+    </w:p>
+    <w:p>
+      <w:pPr>
+        <w:rPr>
+          <w:b/>
+        </w:rPr>
+      </w:pPr>
+      <w:r>
+        <w:rPr>
+          <w:b/>
+        </w:rPr>
+        <w:t>Problema</w:t>
+      </w:r>
+    </w:p>
+    <w:p>
+      <w:pPr>
+        <w:ind w:left="708"/>
+      </w:pPr>
+      <w:r>
+        <w:t>Não conseguir identificar a disponibilidade de quartos para realizar as reservas diante dos registros.</w:t>
+      </w:r>
+    </w:p>
+    <w:p>
+      <w:pPr>
+        <w:rPr>
+          <w:b/>
+        </w:rPr>
+      </w:pPr>
+      <w:r>
+        <w:rPr>
+          <w:b/>
+        </w:rPr>
+        <w:t>Envolvidos</w:t>
+      </w:r>
+    </w:p>
+    <w:p>
+      <w:pPr>
+        <w:ind w:left="708"/>
+      </w:pPr>
+      <w:r>
+        <w:t>Clientes, Administrador</w:t>
+      </w:r>
+    </w:p>
+    <w:p>
+      <w:pPr>
+        <w:rPr>
+          <w:b/>
+        </w:rPr>
+      </w:pPr>
+      <w:r>
+        <w:rPr>
+          <w:b/>
+        </w:rPr>
+        <w:t>Características</w:t>
+      </w:r>
+    </w:p>
+    <w:p>
+      <w:pPr>
+        <w:ind w:firstLine="708"/>
+        <w:rPr>
+          <w:b/>
+        </w:rPr>
+      </w:pPr>
+      <w:r>
+        <w:t xml:space="preserve">Identifica a disponibilidade de quartos diante da </w:t>
       </w:r>
       <w:proofErr w:type="spellStart"/>
       <w:proofErr w:type="gramStart"/>
       <w:r>
-        <w:t>xp</w:t>
+        <w:t>complexidade</w:t>
+      </w:r>
+      <w:r>
+        <w:rPr>
+          <w:b/>
+        </w:rPr>
+        <w:t>Visão</w:t>
       </w:r>
       <w:proofErr w:type="spellEnd"/>
       <w:proofErr w:type="gramEnd"/>
     </w:p>
     <w:p>
-      <w:bookmarkStart w:id="0" w:name="_GoBack"/>
-      <w:bookmarkEnd w:id="0"/>
-      <w:r>
-        <w:t>http://epf.eclipse.org/wikis/xp/</w:t>
-      </w:r>
-    </w:p>
-    <w:p>
-      <w:pPr>
-        <w:rPr>
-          <w:b/>
-        </w:rPr>
-      </w:pPr>
-      <w:r>
-        <w:rPr>
-          <w:b/>
-        </w:rPr>
-        <w:t>Visão</w:t>
-      </w:r>
-    </w:p>
-    <w:p>
       <w:pPr>
         <w:ind w:left="708"/>
       </w:pPr>
@@ -52,49 +112,34 @@
     </w:p>
     <w:p>
       <w:pPr>
-        <w:rPr>
-          <w:b/>
-        </w:rPr>
-      </w:pPr>
-      <w:r>
-        <w:rPr>
-          <w:b/>
-        </w:rPr>
-        <w:t>Envolvidos</w:t>
-      </w:r>
-    </w:p>
-    <w:p>
-      <w:r>
-        <w:tab/>
-        <w:t>Cliente</w:t>
-      </w:r>
-    </w:p>
-    <w:p>
-      <w:r>
-        <w:tab/>
-        <w:t>Caixas (</w:t>
-      </w:r>
-      <w:proofErr w:type="spellStart"/>
-      <w:r>
-        <w:t>func</w:t>
-      </w:r>
-      <w:proofErr w:type="spellEnd"/>
-      <w:r>
-        <w:t>.)</w:t>
-      </w:r>
-    </w:p>
-    <w:p>
-      <w:r>
-        <w:tab/>
-        <w:t>Gerente (</w:t>
-      </w:r>
-      <w:proofErr w:type="spellStart"/>
-      <w:r>
-        <w:t>func</w:t>
-      </w:r>
-      <w:proofErr w:type="spellEnd"/>
-      <w:r>
-        <w:t>.)</w:t>
+        <w:ind w:left="708"/>
+      </w:pPr>
+    </w:p>
+    <w:p>
+      <w:pPr>
+        <w:jc w:val="center"/>
+        <w:rPr>
+          <w:b/>
+        </w:rPr>
+      </w:pPr>
+      <w:r>
+        <w:rPr>
+          <w:b/>
+        </w:rPr>
+        <w:t>Requisitos</w:t>
+      </w:r>
+    </w:p>
+    <w:p>
+      <w:pPr>
+        <w:rPr>
+          <w:b/>
+        </w:rPr>
+      </w:pPr>
+      <w:r>
+        <w:rPr>
+          <w:b/>
+        </w:rPr>
+        <w:t>Histórias</w:t>
       </w:r>
     </w:p>
     <w:p>
@@ -102,10 +147,7 @@
         <w:ind w:firstLine="708"/>
       </w:pPr>
       <w:r>
-        <w:t>BACEN</w:t>
-      </w:r>
-      <w:r>
-        <w:tab/>
+        <w:t>O cliente ou locatário deve poder realizar reserva de quarto em determinado período</w:t>
       </w:r>
     </w:p>
     <w:p>
@@ -113,32 +155,23 @@
         <w:ind w:firstLine="708"/>
       </w:pPr>
       <w:r>
-        <w:t>PROCON</w:t>
-      </w:r>
-    </w:p>
-    <w:p>
-      <w:pPr>
-        <w:rPr>
-          <w:b/>
-        </w:rPr>
-      </w:pPr>
-      <w:r>
-        <w:rPr>
-          <w:b/>
-        </w:rPr>
-        <w:t>Características</w:t>
-      </w:r>
-    </w:p>
-    <w:p>
-      <w:r>
-        <w:tab/>
-        <w:t>Realiza transações de consulta de saldo e extrato</w:t>
-      </w:r>
-    </w:p>
-    <w:p>
-      <w:r>
-        <w:tab/>
-        <w:t>Permite manter o cadastro de clientes.</w:t>
+        <w:t xml:space="preserve">O gerente deve poder </w:t>
+      </w:r>
+      <w:r>
+        <w:t>realizar locação</w:t>
+      </w:r>
+    </w:p>
+    <w:p>
+      <w:pPr>
+        <w:rPr>
+          <w:b/>
+        </w:rPr>
+      </w:pPr>
+      <w:r>
+        <w:rPr>
+          <w:b/>
+        </w:rPr>
+        <w:t>Teste</w:t>
       </w:r>
     </w:p>
     <w:p>
@@ -146,82 +179,7 @@
         <w:ind w:firstLine="708"/>
       </w:pPr>
       <w:r>
-        <w:tab/>
-      </w:r>
-      <w:r>
-        <w:t>_________________________________________</w:t>
-      </w:r>
-    </w:p>
-    <w:p>
-      <w:pPr>
-        <w:rPr>
-          <w:b/>
-        </w:rPr>
-      </w:pPr>
-      <w:r>
-        <w:rPr>
-          <w:b/>
-        </w:rPr>
-        <w:t>Histórias</w:t>
-      </w:r>
-    </w:p>
-    <w:p>
-      <w:pPr>
-        <w:ind w:firstLine="708"/>
-        <w:rPr>
-          <w:color w:val="FF0000"/>
-        </w:rPr>
-      </w:pPr>
-      <w:r>
-        <w:rPr>
-          <w:color w:val="FF0000"/>
-          <w:highlight w:val="yellow"/>
-        </w:rPr>
-        <w:t>O cliente deve poder consultar saldo</w:t>
-      </w:r>
-    </w:p>
-    <w:p>
-      <w:pPr>
-        <w:ind w:firstLine="708"/>
-      </w:pPr>
-      <w:r>
-        <w:t>O cliente deve poder consultar extrato</w:t>
-      </w:r>
-    </w:p>
-    <w:p>
-      <w:pPr>
-        <w:ind w:firstLine="708"/>
-      </w:pPr>
-      <w:r>
-        <w:t>O gerente deve poder manter o cadastro do cliente</w:t>
-      </w:r>
-    </w:p>
-    <w:p>
-      <w:pPr>
-        <w:rPr>
-          <w:b/>
-        </w:rPr>
-      </w:pPr>
-      <w:r>
-        <w:rPr>
-          <w:b/>
-        </w:rPr>
-        <w:t>Teste</w:t>
-      </w:r>
-    </w:p>
-    <w:p>
-      <w:pPr>
-        <w:ind w:firstLine="708"/>
-        <w:rPr>
-          <w:color w:val="FF0000"/>
-        </w:rPr>
-      </w:pPr>
-      <w:r>
-        <w:rPr>
-          <w:color w:val="FF0000"/>
-          <w:highlight w:val="yellow"/>
-        </w:rPr>
-        <w:t>O cliente deve poder consultar saldo</w:t>
+        <w:t>O cliente ou locatário deve poder realizar reserva de quarto em determinado período</w:t>
       </w:r>
     </w:p>
     <w:p>
@@ -241,9 +199,85 @@
         </w:numPr>
       </w:pPr>
       <w:r>
-        <w:t>O cliente informa número da conta e senha</w:t>
-      </w:r>
-    </w:p>
+        <w:t xml:space="preserve">O cliente informa </w:t>
+      </w:r>
+      <w:r>
+        <w:t>o período de reserva</w:t>
+      </w:r>
+    </w:p>
+    <w:p>
+      <w:pPr>
+        <w:ind w:left="2494"/>
+      </w:pPr>
+      <w:r>
+        <w:t>Exemplo</w:t>
+      </w:r>
+    </w:p>
+    <w:p>
+      <w:pPr>
+        <w:ind w:left="2832"/>
+      </w:pPr>
+      <w:r>
+        <w:t xml:space="preserve">Cliente: </w:t>
+      </w:r>
+    </w:p>
+    <w:p>
+      <w:pPr>
+        <w:ind w:left="2832"/>
+      </w:pPr>
+      <w:r>
+        <w:tab/>
+        <w:t>Início: 23/01/2014</w:t>
+      </w:r>
+    </w:p>
+    <w:p>
+      <w:pPr>
+        <w:ind w:left="2832"/>
+      </w:pPr>
+      <w:r>
+        <w:tab/>
+        <w:t>Fim: 23/02/2013</w:t>
+      </w:r>
+    </w:p>
+    <w:p>
+      <w:pPr>
+        <w:ind w:left="2832"/>
+      </w:pPr>
+      <w:r>
+        <w:t>Sistema:</w:t>
+      </w:r>
+    </w:p>
+    <w:p>
+      <w:pPr>
+        <w:ind w:left="2832"/>
+      </w:pPr>
+      <w:r>
+        <w:tab/>
+        <w:t xml:space="preserve">Quartos: </w:t>
+      </w:r>
+    </w:p>
+    <w:p>
+      <w:pPr>
+        <w:ind w:left="3540" w:firstLine="338"/>
+      </w:pPr>
+      <w:r>
+        <w:t xml:space="preserve">213 </w:t>
+      </w:r>
+    </w:p>
+    <w:p>
+      <w:pPr>
+        <w:ind w:left="3540" w:firstLine="338"/>
+      </w:pPr>
+      <w:r>
+        <w:t>214</w:t>
+      </w:r>
+    </w:p>
+    <w:p>
+      <w:pPr>
+        <w:ind w:left="2494"/>
+      </w:pPr>
+    </w:p>
+    <w:p/>
     <w:p>
       <w:pPr>
         <w:pStyle w:val="PargrafodaLista"/>
@@ -253,7 +287,11 @@
         </w:numPr>
       </w:pPr>
       <w:r>
-        <w:t>O cliente apresenta o extrato</w:t>
+        <w:lastRenderedPageBreak/>
+        <w:t xml:space="preserve">O cliente </w:t>
+      </w:r>
+      <w:r>
+        <w:t>informa o quarto</w:t>
       </w:r>
     </w:p>
     <w:p>
@@ -266,10 +304,32 @@
     </w:p>
     <w:p>
       <w:pPr>
+        <w:ind w:left="1774" w:firstLine="350"/>
+      </w:pPr>
+      <w:r>
+        <w:t>Cliente</w:t>
+      </w:r>
+    </w:p>
+    <w:p>
+      <w:pPr>
+        <w:ind w:left="2482" w:firstLine="350"/>
+      </w:pPr>
+      <w:r>
+        <w:t>Quarto: 213</w:t>
+      </w:r>
+    </w:p>
+    <w:p>
+      <w:pPr>
         <w:ind w:left="1774"/>
       </w:pPr>
       <w:r>
-        <w:t>Cliente</w:t>
+        <w:t>Sistema</w:t>
+      </w:r>
+      <w:r>
+        <w:tab/>
+      </w:r>
+      <w:r>
+        <w:tab/>
       </w:r>
     </w:p>
     <w:p>
@@ -277,117 +337,14 @@
         <w:ind w:left="1774"/>
       </w:pPr>
       <w:r>
-        <w:t>“BAC1133</w:t>
-      </w:r>
-      <w:proofErr w:type="gramStart"/>
-      <w:r>
-        <w:t>”,</w:t>
-      </w:r>
-      <w:proofErr w:type="gramEnd"/>
-      <w:r>
-        <w:t>”SEGRODO”,”XY1”</w:t>
-      </w:r>
-    </w:p>
-    <w:p>
-      <w:pPr>
-        <w:ind w:left="1774"/>
-      </w:pPr>
-      <w:r>
-        <w:t>Sistema</w:t>
-      </w:r>
-      <w:r>
         <w:tab/>
-      </w:r>
+        <w:t>Reserva realizada com sucesso</w:t>
+      </w:r>
+      <w:bookmarkStart w:id="0" w:name="_GoBack"/>
+      <w:bookmarkEnd w:id="0"/>
       <w:r>
         <w:tab/>
       </w:r>
-    </w:p>
-    <w:p>
-      <w:pPr>
-        <w:ind w:left="1774"/>
-      </w:pPr>
-      <w:proofErr w:type="gramStart"/>
-      <w:r>
-        <w:t>“</w:t>
-      </w:r>
-    </w:p>
-    <w:p>
-      <w:pPr>
-        <w:ind w:left="1774"/>
-      </w:pPr>
-      <w:proofErr w:type="gramEnd"/>
-      <w:r>
-        <w:lastRenderedPageBreak/>
-        <w:t>23/08/2003</w:t>
-      </w:r>
-    </w:p>
-    <w:p>
-      <w:pPr>
-        <w:ind w:left="1774"/>
-      </w:pPr>
-      <w:proofErr w:type="gramStart"/>
-      <w:r>
-        <w:t>11:25</w:t>
-      </w:r>
-      <w:proofErr w:type="gramEnd"/>
-    </w:p>
-    <w:p>
-      <w:pPr>
-        <w:ind w:left="1774"/>
-      </w:pPr>
-      <w:r>
-        <w:t>Saldo anterior: R$ 1000,00</w:t>
-      </w:r>
-    </w:p>
-    <w:p>
-      <w:pPr>
-        <w:ind w:left="1774"/>
-      </w:pPr>
-      <w:r>
-        <w:t>21/08/2013</w:t>
-      </w:r>
-      <w:proofErr w:type="gramStart"/>
-      <w:r>
-        <w:t xml:space="preserve">  </w:t>
-      </w:r>
-      <w:proofErr w:type="gramEnd"/>
-      <w:r>
-        <w:t>depósito R$ 200,00</w:t>
-      </w:r>
-    </w:p>
-    <w:p>
-      <w:pPr>
-        <w:ind w:left="1701"/>
-      </w:pPr>
-      <w:r>
-        <w:t xml:space="preserve"> 22/08/2013</w:t>
-      </w:r>
-      <w:proofErr w:type="gramStart"/>
-      <w:r>
-        <w:t xml:space="preserve">  </w:t>
-      </w:r>
-      <w:proofErr w:type="gramEnd"/>
-      <w:r>
-        <w:t>saque       R$”</w:t>
-      </w:r>
-    </w:p>
-    <w:p>
-      <w:pPr>
-        <w:ind w:firstLine="708"/>
-      </w:pPr>
-      <w:hyperlink r:id="rId6" w:history="1">
-        <w:r>
-          <w:rPr>
-            <w:rStyle w:val="Hyperlink"/>
-          </w:rPr>
-          <w:t>Leondias44@hotmail.com</w:t>
-        </w:r>
-      </w:hyperlink>
-    </w:p>
-    <w:p>
-      <w:pPr>
-        <w:ind w:firstLine="708"/>
-      </w:pPr>
     </w:p>
     <w:sectPr>
       <w:pgSz w:w="11906" w:h="16838"/>
@@ -417,7 +374,7 @@
         <w:rFonts w:ascii="Symbol" w:hAnsi="Symbol" w:hint="default"/>
       </w:rPr>
     </w:lvl>
-    <w:lvl w:ilvl="1" w:tplc="04160003" w:tentative="1">
+    <w:lvl w:ilvl="1" w:tplc="04160003">
       <w:start w:val="1"/>
       <w:numFmt w:val="bullet"/>
       <w:lvlText w:val="o"/>

</xml_diff>